<commit_message>
Added a draft SRS to fulfill review points.
Signed-off-by: mariam-elshakafi <mariam.elshakafi@gmail.com>
</commit_message>
<xml_diff>
--- a/Software Specification/SRS/PO3_DGW_SRS_V0.1.docx
+++ b/Software Specification/SRS/PO3_DGW_SRS_V0.1.docx
@@ -10,12 +10,24 @@
         <w:rPr>
           <w:b/>
           <w:sz w:val="72"/>
+          <w:szCs w:val="72"/>
+        </w:rPr>
+      </w:pPr>
+    </w:p>
+    <w:p>
+      <w:pPr>
+        <w:jc w:val="center"/>
+        <w:rPr>
+          <w:b/>
+          <w:sz w:val="72"/>
+          <w:szCs w:val="72"/>
         </w:rPr>
       </w:pPr>
       <w:r>
         <w:rPr>
           <w:b/>
           <w:sz w:val="72"/>
+          <w:szCs w:val="72"/>
         </w:rPr>
         <w:t>PO3</w:t>
       </w:r>
@@ -23,6 +35,7 @@
         <w:rPr>
           <w:b/>
           <w:sz w:val="72"/>
+          <w:szCs w:val="72"/>
         </w:rPr>
         <w:t>_</w:t>
       </w:r>
@@ -30,6 +43,7 @@
         <w:rPr>
           <w:b/>
           <w:sz w:val="72"/>
+          <w:szCs w:val="72"/>
         </w:rPr>
         <w:t>DGW_DIGITAL_WATCH</w:t>
       </w:r>
@@ -39,23 +53,17 @@
         <w:jc w:val="center"/>
         <w:rPr>
           <w:b/>
-          <w:sz w:val="44"/>
+          <w:sz w:val="36"/>
+          <w:szCs w:val="36"/>
         </w:rPr>
       </w:pPr>
       <w:r>
         <w:rPr>
           <w:b/>
-          <w:sz w:val="44"/>
-          <w:lang w:val="de-DE"/>
+          <w:sz w:val="36"/>
+          <w:szCs w:val="36"/>
         </w:rPr>
-        <w:t>S</w:t>
-      </w:r>
-      <w:r>
-        <w:rPr>
-          <w:b/>
-          <w:sz w:val="44"/>
-        </w:rPr>
-        <w:t>RS</w:t>
+        <w:t>Software Requirement Specification</w:t>
       </w:r>
     </w:p>
     <w:p>
@@ -69,36 +77,167 @@
     </w:p>
     <w:p>
       <w:pPr>
-        <w:jc w:val="center"/>
         <w:rPr>
           <w:b/>
           <w:sz w:val="36"/>
         </w:rPr>
       </w:pPr>
-      <w:r>
-        <w:rPr>
-          <w:b/>
-          <w:sz w:val="36"/>
-        </w:rPr>
-        <w:t>Version 0.1</w:t>
-      </w:r>
     </w:p>
-    <w:p>
-      <w:pPr>
-        <w:jc w:val="center"/>
-        <w:rPr>
-          <w:b/>
-          <w:sz w:val="36"/>
-        </w:rPr>
-      </w:pPr>
-      <w:r>
-        <w:rPr>
-          <w:b/>
-          <w:sz w:val="36"/>
-        </w:rPr>
-        <w:t>Draft</w:t>
-      </w:r>
-    </w:p>
+    <w:tbl>
+      <w:tblPr>
+        <w:tblStyle w:val="TableGrid"/>
+        <w:tblW w:w="0" w:type="auto"/>
+        <w:tblLook w:val="04A0" w:firstRow="1" w:lastRow="0" w:firstColumn="1" w:lastColumn="0" w:noHBand="0" w:noVBand="1"/>
+      </w:tblPr>
+      <w:tblGrid>
+        <w:gridCol w:w="2335"/>
+        <w:gridCol w:w="7015"/>
+      </w:tblGrid>
+      <w:tr>
+        <w:tc>
+          <w:tcPr>
+            <w:tcW w:w="2335" w:type="dxa"/>
+          </w:tcPr>
+          <w:p>
+            <w:pPr>
+              <w:jc w:val="center"/>
+              <w:rPr>
+                <w:b/>
+                <w:sz w:val="24"/>
+                <w:szCs w:val="24"/>
+              </w:rPr>
+            </w:pPr>
+            <w:r>
+              <w:rPr>
+                <w:b/>
+                <w:sz w:val="24"/>
+                <w:szCs w:val="24"/>
+              </w:rPr>
+              <w:t>Reference Document</w:t>
+            </w:r>
+          </w:p>
+        </w:tc>
+        <w:tc>
+          <w:tcPr>
+            <w:tcW w:w="7015" w:type="dxa"/>
+          </w:tcPr>
+          <w:p>
+            <w:pPr>
+              <w:jc w:val="center"/>
+              <w:rPr>
+                <w:bCs/>
+                <w:sz w:val="24"/>
+                <w:szCs w:val="24"/>
+              </w:rPr>
+            </w:pPr>
+            <w:r>
+              <w:rPr>
+                <w:bCs/>
+                <w:sz w:val="24"/>
+                <w:szCs w:val="24"/>
+              </w:rPr>
+              <w:t>PO3_DGW_CYRS</w:t>
+            </w:r>
+          </w:p>
+        </w:tc>
+      </w:tr>
+      <w:tr>
+        <w:tc>
+          <w:tcPr>
+            <w:tcW w:w="2335" w:type="dxa"/>
+          </w:tcPr>
+          <w:p>
+            <w:pPr>
+              <w:jc w:val="center"/>
+              <w:rPr>
+                <w:b/>
+                <w:sz w:val="24"/>
+                <w:szCs w:val="24"/>
+              </w:rPr>
+            </w:pPr>
+            <w:r>
+              <w:rPr>
+                <w:b/>
+                <w:sz w:val="24"/>
+                <w:szCs w:val="24"/>
+              </w:rPr>
+              <w:t>Version</w:t>
+            </w:r>
+          </w:p>
+        </w:tc>
+        <w:tc>
+          <w:tcPr>
+            <w:tcW w:w="7015" w:type="dxa"/>
+          </w:tcPr>
+          <w:p>
+            <w:pPr>
+              <w:jc w:val="center"/>
+              <w:rPr>
+                <w:bCs/>
+                <w:sz w:val="24"/>
+                <w:szCs w:val="24"/>
+              </w:rPr>
+            </w:pPr>
+            <w:r>
+              <w:rPr>
+                <w:bCs/>
+                <w:sz w:val="24"/>
+                <w:szCs w:val="24"/>
+              </w:rPr>
+              <w:t>V0.3</w:t>
+            </w:r>
+          </w:p>
+        </w:tc>
+      </w:tr>
+      <w:tr>
+        <w:tc>
+          <w:tcPr>
+            <w:tcW w:w="2335" w:type="dxa"/>
+          </w:tcPr>
+          <w:p>
+            <w:pPr>
+              <w:jc w:val="center"/>
+              <w:rPr>
+                <w:b/>
+                <w:sz w:val="24"/>
+                <w:szCs w:val="24"/>
+              </w:rPr>
+            </w:pPr>
+            <w:r>
+              <w:rPr>
+                <w:b/>
+                <w:sz w:val="24"/>
+                <w:szCs w:val="24"/>
+              </w:rPr>
+              <w:t>Status</w:t>
+            </w:r>
+          </w:p>
+        </w:tc>
+        <w:tc>
+          <w:tcPr>
+            <w:tcW w:w="7015" w:type="dxa"/>
+          </w:tcPr>
+          <w:p>
+            <w:pPr>
+              <w:jc w:val="center"/>
+              <w:rPr>
+                <w:bCs/>
+                <w:sz w:val="24"/>
+                <w:szCs w:val="24"/>
+              </w:rPr>
+            </w:pPr>
+            <w:r>
+              <w:rPr>
+                <w:bCs/>
+                <w:sz w:val="24"/>
+                <w:szCs w:val="24"/>
+              </w:rPr>
+              <w:t>Released</w:t>
+            </w:r>
+          </w:p>
+        </w:tc>
+      </w:tr>
+    </w:tbl>
     <w:p>
       <w:pPr>
         <w:jc w:val="center"/>
@@ -115,240 +254,421 @@
         <w:tblLook w:val="04A0" w:firstRow="1" w:lastRow="0" w:firstColumn="1" w:lastColumn="0" w:noHBand="0" w:noVBand="1"/>
       </w:tblPr>
       <w:tblGrid>
-        <w:gridCol w:w="2155"/>
-        <w:gridCol w:w="3597"/>
-        <w:gridCol w:w="3598"/>
+        <w:gridCol w:w="1345"/>
+        <w:gridCol w:w="2430"/>
+        <w:gridCol w:w="2070"/>
+        <w:gridCol w:w="3505"/>
       </w:tblGrid>
       <w:tr>
         <w:tc>
           <w:tcPr>
-            <w:tcW w:w="2155" w:type="dxa"/>
-          </w:tcPr>
-          <w:p>
-            <w:pPr>
+            <w:tcW w:w="9350" w:type="dxa"/>
+            <w:gridSpan w:val="4"/>
+          </w:tcPr>
+          <w:p>
+            <w:pPr>
+              <w:tabs>
+                <w:tab w:val="left" w:pos="3216"/>
+              </w:tabs>
               <w:jc w:val="center"/>
               <w:rPr>
                 <w:b/>
-                <w:sz w:val="32"/>
-                <w:szCs w:val="20"/>
-              </w:rPr>
-            </w:pPr>
-            <w:r>
-              <w:rPr>
-                <w:b/>
-                <w:sz w:val="32"/>
-                <w:szCs w:val="20"/>
-              </w:rPr>
-              <w:t>Created by</w:t>
-            </w:r>
-          </w:p>
-        </w:tc>
-        <w:tc>
-          <w:tcPr>
-            <w:tcW w:w="3597" w:type="dxa"/>
-          </w:tcPr>
-          <w:p>
-            <w:pPr>
-              <w:jc w:val="center"/>
-              <w:rPr>
-                <w:bCs/>
-                <w:sz w:val="36"/>
-              </w:rPr>
-            </w:pPr>
-            <w:r>
-              <w:rPr>
-                <w:bCs/>
                 <w:sz w:val="28"/>
-                <w:szCs w:val="18"/>
-              </w:rPr>
-              <w:t>Amr Ibrahim</w:t>
-            </w:r>
-          </w:p>
-        </w:tc>
-        <w:tc>
-          <w:tcPr>
-            <w:tcW w:w="3598" w:type="dxa"/>
-          </w:tcPr>
-          <w:p>
-            <w:pPr>
-              <w:jc w:val="center"/>
-              <w:rPr>
-                <w:bCs/>
+                <w:szCs w:val="28"/>
+              </w:rPr>
+            </w:pPr>
+            <w:r>
+              <w:rPr>
+                <w:b/>
                 <w:sz w:val="28"/>
-                <w:szCs w:val="18"/>
-              </w:rPr>
-            </w:pPr>
-            <w:r>
-              <w:rPr>
-                <w:bCs/>
+                <w:szCs w:val="28"/>
+              </w:rPr>
+              <w:t xml:space="preserve">Table of </w:t>
+            </w:r>
+            <w:r>
+              <w:rPr>
+                <w:b/>
                 <w:sz w:val="28"/>
-                <w:szCs w:val="18"/>
-              </w:rPr>
-              <w:t>26/01/</w:t>
-            </w:r>
-            <w:r>
-              <w:rPr>
-                <w:bCs/>
-                <w:sz w:val="28"/>
-                <w:szCs w:val="18"/>
-              </w:rPr>
-              <w:t>20</w:t>
-            </w:r>
-            <w:r>
-              <w:rPr>
-                <w:bCs/>
-                <w:sz w:val="28"/>
-                <w:szCs w:val="18"/>
-              </w:rPr>
-              <w:t>20</w:t>
+                <w:szCs w:val="28"/>
+              </w:rPr>
+              <w:t>History</w:t>
             </w:r>
           </w:p>
         </w:tc>
       </w:tr>
       <w:tr>
-        <w:tc>
-          <w:tcPr>
-            <w:tcW w:w="2155" w:type="dxa"/>
-          </w:tcPr>
-          <w:p>
-            <w:pPr>
-              <w:jc w:val="center"/>
-              <w:rPr>
-                <w:b/>
-                <w:sz w:val="32"/>
-                <w:szCs w:val="20"/>
-              </w:rPr>
-            </w:pPr>
-            <w:r>
-              <w:rPr>
-                <w:b/>
-                <w:sz w:val="32"/>
-                <w:szCs w:val="20"/>
-              </w:rPr>
-              <w:t>Checked by</w:t>
-            </w:r>
-          </w:p>
-        </w:tc>
-        <w:tc>
-          <w:tcPr>
-            <w:tcW w:w="3597" w:type="dxa"/>
-          </w:tcPr>
-          <w:p>
-            <w:pPr>
-              <w:jc w:val="center"/>
-              <w:rPr>
-                <w:b/>
-                <w:sz w:val="36"/>
-              </w:rPr>
-            </w:pPr>
-            <w:proofErr w:type="spellStart"/>
-            <w:r>
-              <w:rPr>
-                <w:bCs/>
-                <w:sz w:val="28"/>
-                <w:szCs w:val="18"/>
-              </w:rPr>
-              <w:t>Ghada</w:t>
-            </w:r>
-            <w:proofErr w:type="spellEnd"/>
-            <w:r>
-              <w:rPr>
-                <w:bCs/>
-                <w:sz w:val="28"/>
-                <w:szCs w:val="18"/>
-              </w:rPr>
-              <w:t xml:space="preserve"> </w:t>
-            </w:r>
-            <w:r>
-              <w:rPr>
-                <w:bCs/>
-                <w:sz w:val="28"/>
-                <w:szCs w:val="18"/>
-              </w:rPr>
-              <w:t>M</w:t>
-            </w:r>
-            <w:r>
-              <w:rPr>
-                <w:bCs/>
-                <w:sz w:val="28"/>
-                <w:szCs w:val="18"/>
-              </w:rPr>
-              <w:t>ohamed</w:t>
-            </w:r>
-            <w:r>
-              <w:rPr>
-                <w:b/>
-                <w:sz w:val="36"/>
-              </w:rPr>
-              <w:t xml:space="preserve"> </w:t>
-            </w:r>
-          </w:p>
-        </w:tc>
-        <w:tc>
-          <w:tcPr>
-            <w:tcW w:w="3598" w:type="dxa"/>
-          </w:tcPr>
-          <w:p>
-            <w:pPr>
-              <w:jc w:val="center"/>
-              <w:rPr>
-                <w:b/>
-                <w:sz w:val="36"/>
-              </w:rPr>
-            </w:pPr>
-            <w:r>
-              <w:rPr>
-                <w:bCs/>
-                <w:sz w:val="28"/>
-                <w:szCs w:val="18"/>
-              </w:rPr>
-              <w:t>29/01/2020</w:t>
+        <w:trPr>
+          <w:trHeight w:val="233"/>
+        </w:trPr>
+        <w:tc>
+          <w:tcPr>
+            <w:tcW w:w="1345" w:type="dxa"/>
+          </w:tcPr>
+          <w:p>
+            <w:pPr>
+              <w:rPr>
+                <w:b/>
+                <w:sz w:val="24"/>
+                <w:szCs w:val="24"/>
+              </w:rPr>
+            </w:pPr>
+            <w:r>
+              <w:rPr>
+                <w:b/>
+                <w:sz w:val="24"/>
+                <w:szCs w:val="24"/>
+              </w:rPr>
+              <w:t>Version</w:t>
+            </w:r>
+          </w:p>
+        </w:tc>
+        <w:tc>
+          <w:tcPr>
+            <w:tcW w:w="2430" w:type="dxa"/>
+          </w:tcPr>
+          <w:p>
+            <w:pPr>
+              <w:rPr>
+                <w:b/>
+                <w:sz w:val="24"/>
+                <w:szCs w:val="24"/>
+              </w:rPr>
+            </w:pPr>
+            <w:r>
+              <w:rPr>
+                <w:b/>
+                <w:sz w:val="24"/>
+                <w:szCs w:val="24"/>
+              </w:rPr>
+              <w:t>Author</w:t>
+            </w:r>
+          </w:p>
+        </w:tc>
+        <w:tc>
+          <w:tcPr>
+            <w:tcW w:w="2070" w:type="dxa"/>
+          </w:tcPr>
+          <w:p>
+            <w:pPr>
+              <w:rPr>
+                <w:b/>
+                <w:sz w:val="24"/>
+                <w:szCs w:val="24"/>
+              </w:rPr>
+            </w:pPr>
+            <w:r>
+              <w:rPr>
+                <w:b/>
+                <w:sz w:val="24"/>
+                <w:szCs w:val="24"/>
+              </w:rPr>
+              <w:t>Date</w:t>
+            </w:r>
+          </w:p>
+        </w:tc>
+        <w:tc>
+          <w:tcPr>
+            <w:tcW w:w="3505" w:type="dxa"/>
+          </w:tcPr>
+          <w:p>
+            <w:pPr>
+              <w:rPr>
+                <w:b/>
+                <w:sz w:val="24"/>
+                <w:szCs w:val="24"/>
+              </w:rPr>
+            </w:pPr>
+            <w:r>
+              <w:rPr>
+                <w:b/>
+                <w:sz w:val="24"/>
+                <w:szCs w:val="24"/>
+              </w:rPr>
+              <w:t>Change</w:t>
             </w:r>
           </w:p>
         </w:tc>
       </w:tr>
       <w:tr>
-        <w:tc>
-          <w:tcPr>
-            <w:tcW w:w="2155" w:type="dxa"/>
-          </w:tcPr>
-          <w:p>
-            <w:pPr>
-              <w:jc w:val="center"/>
-              <w:rPr>
-                <w:b/>
-                <w:sz w:val="32"/>
-                <w:szCs w:val="20"/>
-              </w:rPr>
-            </w:pPr>
-            <w:r>
-              <w:rPr>
-                <w:b/>
-                <w:sz w:val="32"/>
-                <w:szCs w:val="20"/>
-              </w:rPr>
-              <w:t>Reviewed by</w:t>
-            </w:r>
-          </w:p>
-        </w:tc>
-        <w:tc>
-          <w:tcPr>
-            <w:tcW w:w="3597" w:type="dxa"/>
-          </w:tcPr>
-          <w:p>
-            <w:pPr>
-              <w:jc w:val="center"/>
+        <w:trPr>
+          <w:trHeight w:val="386"/>
+        </w:trPr>
+        <w:tc>
+          <w:tcPr>
+            <w:tcW w:w="1345" w:type="dxa"/>
+          </w:tcPr>
+          <w:p>
+            <w:pPr>
               <w:rPr>
                 <w:bCs/>
-                <w:sz w:val="28"/>
-                <w:szCs w:val="28"/>
+                <w:sz w:val="24"/>
+                <w:szCs w:val="24"/>
               </w:rPr>
             </w:pPr>
             <w:r>
               <w:rPr>
                 <w:bCs/>
-                <w:sz w:val="28"/>
-                <w:szCs w:val="28"/>
+                <w:sz w:val="24"/>
+                <w:szCs w:val="24"/>
+              </w:rPr>
+              <w:t>0.0</w:t>
+            </w:r>
+          </w:p>
+        </w:tc>
+        <w:tc>
+          <w:tcPr>
+            <w:tcW w:w="2430" w:type="dxa"/>
+          </w:tcPr>
+          <w:p>
+            <w:pPr>
+              <w:rPr>
+                <w:bCs/>
+                <w:sz w:val="24"/>
+                <w:szCs w:val="24"/>
+              </w:rPr>
+            </w:pPr>
+            <w:r>
+              <w:rPr>
+                <w:bCs/>
+                <w:sz w:val="24"/>
+                <w:szCs w:val="24"/>
+              </w:rPr>
+              <w:t>Amr Ibrahim</w:t>
+            </w:r>
+          </w:p>
+        </w:tc>
+        <w:tc>
+          <w:tcPr>
+            <w:tcW w:w="2070" w:type="dxa"/>
+          </w:tcPr>
+          <w:p>
+            <w:pPr>
+              <w:rPr>
+                <w:bCs/>
+                <w:sz w:val="24"/>
+                <w:szCs w:val="24"/>
+              </w:rPr>
+            </w:pPr>
+            <w:r>
+              <w:rPr>
+                <w:bCs/>
+                <w:sz w:val="24"/>
+                <w:szCs w:val="24"/>
+              </w:rPr>
+              <w:t>29/01/2020</w:t>
+            </w:r>
+          </w:p>
+        </w:tc>
+        <w:tc>
+          <w:tcPr>
+            <w:tcW w:w="3505" w:type="dxa"/>
+          </w:tcPr>
+          <w:p>
+            <w:pPr>
+              <w:rPr>
+                <w:bCs/>
+                <w:sz w:val="24"/>
+                <w:szCs w:val="24"/>
+              </w:rPr>
+            </w:pPr>
+            <w:r>
+              <w:rPr>
+                <w:bCs/>
+                <w:sz w:val="24"/>
+                <w:szCs w:val="24"/>
+              </w:rPr>
+              <w:t>Initial Creation</w:t>
+            </w:r>
+          </w:p>
+        </w:tc>
+      </w:tr>
+      <w:tr>
+        <w:trPr>
+          <w:trHeight w:val="710"/>
+        </w:trPr>
+        <w:tc>
+          <w:tcPr>
+            <w:tcW w:w="1345" w:type="dxa"/>
+          </w:tcPr>
+          <w:p>
+            <w:pPr>
+              <w:rPr>
+                <w:bCs/>
+                <w:sz w:val="24"/>
+                <w:szCs w:val="24"/>
+              </w:rPr>
+            </w:pPr>
+            <w:r>
+              <w:rPr>
+                <w:bCs/>
+                <w:sz w:val="24"/>
+                <w:szCs w:val="24"/>
+              </w:rPr>
+              <w:t>0.1</w:t>
+            </w:r>
+          </w:p>
+        </w:tc>
+        <w:tc>
+          <w:tcPr>
+            <w:tcW w:w="2430" w:type="dxa"/>
+          </w:tcPr>
+          <w:p>
+            <w:pPr>
+              <w:rPr>
+                <w:bCs/>
+                <w:sz w:val="24"/>
+                <w:szCs w:val="24"/>
+              </w:rPr>
+            </w:pPr>
+            <w:r>
+              <w:rPr>
+                <w:bCs/>
+                <w:sz w:val="24"/>
+                <w:szCs w:val="24"/>
+              </w:rPr>
+              <w:t xml:space="preserve">- </w:t>
+            </w:r>
+            <w:proofErr w:type="spellStart"/>
+            <w:r>
+              <w:rPr>
+                <w:bCs/>
+                <w:sz w:val="24"/>
+                <w:szCs w:val="24"/>
+              </w:rPr>
+              <w:t>Ghada</w:t>
+            </w:r>
+            <w:proofErr w:type="spellEnd"/>
+            <w:r>
+              <w:rPr>
+                <w:bCs/>
+                <w:sz w:val="24"/>
+                <w:szCs w:val="24"/>
+              </w:rPr>
+              <w:t xml:space="preserve"> Mohamed</w:t>
+            </w:r>
+          </w:p>
+          <w:p>
+            <w:pPr>
+              <w:rPr>
+                <w:bCs/>
+                <w:sz w:val="24"/>
+                <w:szCs w:val="24"/>
+              </w:rPr>
+            </w:pPr>
+            <w:r>
+              <w:rPr>
+                <w:bCs/>
+                <w:sz w:val="24"/>
+                <w:szCs w:val="24"/>
+              </w:rPr>
+              <w:t>- Mariam El-Shakafi</w:t>
+            </w:r>
+          </w:p>
+        </w:tc>
+        <w:tc>
+          <w:tcPr>
+            <w:tcW w:w="2070" w:type="dxa"/>
+          </w:tcPr>
+          <w:p>
+            <w:pPr>
+              <w:rPr>
+                <w:bCs/>
+                <w:sz w:val="24"/>
+                <w:szCs w:val="24"/>
+              </w:rPr>
+            </w:pPr>
+            <w:r>
+              <w:rPr>
+                <w:bCs/>
+                <w:sz w:val="24"/>
+                <w:szCs w:val="24"/>
+              </w:rPr>
+              <w:t>30/01/2020</w:t>
+            </w:r>
+          </w:p>
+        </w:tc>
+        <w:tc>
+          <w:tcPr>
+            <w:tcW w:w="3505" w:type="dxa"/>
+          </w:tcPr>
+          <w:p>
+            <w:pPr>
+              <w:rPr>
+                <w:bCs/>
+                <w:sz w:val="24"/>
+                <w:szCs w:val="24"/>
+              </w:rPr>
+            </w:pPr>
+            <w:r>
+              <w:rPr>
+                <w:bCs/>
+                <w:sz w:val="24"/>
+                <w:szCs w:val="24"/>
+              </w:rPr>
+              <w:t xml:space="preserve">Updated Alarm Mode </w:t>
+            </w:r>
+            <w:r>
+              <w:rPr>
+                <w:bCs/>
+                <w:sz w:val="24"/>
+                <w:szCs w:val="24"/>
+              </w:rPr>
+              <w:t xml:space="preserve">and Stopwatch Mode </w:t>
+            </w:r>
+            <w:r>
+              <w:rPr>
+                <w:bCs/>
+                <w:sz w:val="24"/>
+                <w:szCs w:val="24"/>
+              </w:rPr>
+              <w:t>Requirements</w:t>
+            </w:r>
+          </w:p>
+        </w:tc>
+      </w:tr>
+      <w:tr>
+        <w:trPr>
+          <w:trHeight w:val="350"/>
+        </w:trPr>
+        <w:tc>
+          <w:tcPr>
+            <w:tcW w:w="1345" w:type="dxa"/>
+          </w:tcPr>
+          <w:p>
+            <w:pPr>
+              <w:rPr>
+                <w:bCs/>
+                <w:sz w:val="24"/>
+                <w:szCs w:val="24"/>
+              </w:rPr>
+            </w:pPr>
+            <w:r>
+              <w:rPr>
+                <w:bCs/>
+                <w:sz w:val="24"/>
+                <w:szCs w:val="24"/>
+              </w:rPr>
+              <w:t>0.2</w:t>
+            </w:r>
+          </w:p>
+        </w:tc>
+        <w:tc>
+          <w:tcPr>
+            <w:tcW w:w="2430" w:type="dxa"/>
+          </w:tcPr>
+          <w:p>
+            <w:pPr>
+              <w:rPr>
+                <w:bCs/>
+                <w:sz w:val="24"/>
+                <w:szCs w:val="24"/>
+              </w:rPr>
+            </w:pPr>
+            <w:r>
+              <w:rPr>
+                <w:bCs/>
+                <w:sz w:val="24"/>
+                <w:szCs w:val="24"/>
               </w:rPr>
               <w:t>Mariam El-Shakafi</w:t>
             </w:r>
@@ -356,24 +676,55 @@
         </w:tc>
         <w:tc>
           <w:tcPr>
-            <w:tcW w:w="3598" w:type="dxa"/>
-          </w:tcPr>
-          <w:p>
-            <w:pPr>
-              <w:jc w:val="center"/>
+            <w:tcW w:w="2070" w:type="dxa"/>
+          </w:tcPr>
+          <w:p>
+            <w:pPr>
               <w:rPr>
                 <w:bCs/>
-                <w:sz w:val="28"/>
-                <w:szCs w:val="28"/>
+                <w:sz w:val="24"/>
+                <w:szCs w:val="24"/>
               </w:rPr>
             </w:pPr>
             <w:r>
               <w:rPr>
                 <w:bCs/>
-                <w:sz w:val="28"/>
-                <w:szCs w:val="28"/>
-              </w:rPr>
-              <w:t>30/01/2020</w:t>
+                <w:sz w:val="24"/>
+                <w:szCs w:val="24"/>
+              </w:rPr>
+              <w:t>31/01/2020</w:t>
+            </w:r>
+          </w:p>
+        </w:tc>
+        <w:tc>
+          <w:tcPr>
+            <w:tcW w:w="3505" w:type="dxa"/>
+          </w:tcPr>
+          <w:p>
+            <w:pPr>
+              <w:rPr>
+                <w:bCs/>
+                <w:sz w:val="24"/>
+                <w:szCs w:val="24"/>
+              </w:rPr>
+            </w:pPr>
+            <w:r>
+              <w:rPr>
+                <w:bCs/>
+                <w:sz w:val="24"/>
+                <w:szCs w:val="24"/>
+              </w:rPr>
+              <w:t>Fu</w:t>
+            </w:r>
+            <w:bookmarkStart w:id="0" w:name="_GoBack"/>
+            <w:bookmarkEnd w:id="0"/>
+            <w:r>
+              <w:rPr>
+                <w:bCs/>
+                <w:sz w:val="24"/>
+                <w:szCs w:val="24"/>
+              </w:rPr>
+              <w:t>lfilled review points</w:t>
             </w:r>
           </w:p>
         </w:tc>
@@ -381,16 +732,10 @@
     </w:tbl>
     <w:p>
       <w:pPr>
-        <w:jc w:val="center"/>
         <w:rPr>
           <w:b/>
           <w:sz w:val="36"/>
         </w:rPr>
-      </w:pPr>
-    </w:p>
-    <w:p>
-      <w:pPr>
-        <w:jc w:val="center"/>
       </w:pPr>
     </w:p>
     <w:p/>
@@ -487,12 +832,10 @@
           <w:r>
             <w:fldChar w:fldCharType="separate"/>
           </w:r>
-          <w:hyperlink w:anchor="_Toc31273084" w:history="1">
+          <w:hyperlink w:anchor="_Toc31394129" w:history="1">
             <w:r>
               <w:rPr>
                 <w:rStyle w:val="Hyperlink"/>
-                <w:b/>
-                <w:bCs/>
                 <w:noProof/>
                 <w:sz w:val="22"/>
                 <w:szCs w:val="22"/>
@@ -524,7 +867,7 @@
                 <w:sz w:val="22"/>
                 <w:szCs w:val="22"/>
               </w:rPr>
-              <w:instrText xml:space="preserve"> PAGEREF _Toc31273084 \h </w:instrText>
+              <w:instrText xml:space="preserve"> PAGEREF _Toc31394129 \h </w:instrText>
             </w:r>
             <w:r>
               <w:rPr>
@@ -576,7 +919,7 @@
               <w:szCs w:val="22"/>
             </w:rPr>
           </w:pPr>
-          <w:hyperlink w:anchor="_Toc31273085" w:history="1">
+          <w:hyperlink w:anchor="_Toc31394130" w:history="1">
             <w:r>
               <w:rPr>
                 <w:rStyle w:val="Hyperlink"/>
@@ -611,7 +954,7 @@
                 <w:sz w:val="22"/>
                 <w:szCs w:val="22"/>
               </w:rPr>
-              <w:instrText xml:space="preserve"> PAGEREF _Toc31273085 \h </w:instrText>
+              <w:instrText xml:space="preserve"> PAGEREF _Toc31394130 \h </w:instrText>
             </w:r>
             <w:r>
               <w:rPr>
@@ -663,12 +1006,10 @@
               <w:szCs w:val="22"/>
             </w:rPr>
           </w:pPr>
-          <w:hyperlink w:anchor="_Toc31273086" w:history="1">
+          <w:hyperlink w:anchor="_Toc31394131" w:history="1">
             <w:r>
               <w:rPr>
                 <w:rStyle w:val="Hyperlink"/>
-                <w:b/>
-                <w:bCs/>
                 <w:noProof/>
                 <w:sz w:val="22"/>
                 <w:szCs w:val="22"/>
@@ -700,7 +1041,7 @@
                 <w:sz w:val="22"/>
                 <w:szCs w:val="22"/>
               </w:rPr>
-              <w:instrText xml:space="preserve"> PAGEREF _Toc31273086 \h </w:instrText>
+              <w:instrText xml:space="preserve"> PAGEREF _Toc31394131 \h </w:instrText>
             </w:r>
             <w:r>
               <w:rPr>
@@ -752,7 +1093,7 @@
               <w:szCs w:val="22"/>
             </w:rPr>
           </w:pPr>
-          <w:hyperlink w:anchor="_Toc31273087" w:history="1">
+          <w:hyperlink w:anchor="_Toc31394132" w:history="1">
             <w:r>
               <w:rPr>
                 <w:rStyle w:val="Hyperlink"/>
@@ -787,7 +1128,7 @@
                 <w:sz w:val="22"/>
                 <w:szCs w:val="22"/>
               </w:rPr>
-              <w:instrText xml:space="preserve"> PAGEREF _Toc31273087 \h </w:instrText>
+              <w:instrText xml:space="preserve"> PAGEREF _Toc31394132 \h </w:instrText>
             </w:r>
             <w:r>
               <w:rPr>
@@ -839,7 +1180,7 @@
               <w:szCs w:val="22"/>
             </w:rPr>
           </w:pPr>
-          <w:hyperlink w:anchor="_Toc31273088" w:history="1">
+          <w:hyperlink w:anchor="_Toc31394133" w:history="1">
             <w:r>
               <w:rPr>
                 <w:rStyle w:val="Hyperlink"/>
@@ -874,7 +1215,7 @@
                 <w:sz w:val="22"/>
                 <w:szCs w:val="22"/>
               </w:rPr>
-              <w:instrText xml:space="preserve"> PAGEREF _Toc31273088 \h </w:instrText>
+              <w:instrText xml:space="preserve"> PAGEREF _Toc31394133 \h </w:instrText>
             </w:r>
             <w:r>
               <w:rPr>
@@ -926,7 +1267,7 @@
               <w:szCs w:val="22"/>
             </w:rPr>
           </w:pPr>
-          <w:hyperlink w:anchor="_Toc31273089" w:history="1">
+          <w:hyperlink w:anchor="_Toc31394134" w:history="1">
             <w:r>
               <w:rPr>
                 <w:rStyle w:val="Hyperlink"/>
@@ -961,7 +1302,7 @@
                 <w:sz w:val="22"/>
                 <w:szCs w:val="22"/>
               </w:rPr>
-              <w:instrText xml:space="preserve"> PAGEREF _Toc31273089 \h </w:instrText>
+              <w:instrText xml:space="preserve"> PAGEREF _Toc31394134 \h </w:instrText>
             </w:r>
             <w:r>
               <w:rPr>
@@ -1013,7 +1354,7 @@
               <w:szCs w:val="22"/>
             </w:rPr>
           </w:pPr>
-          <w:hyperlink w:anchor="_Toc31273090" w:history="1">
+          <w:hyperlink w:anchor="_Toc31394135" w:history="1">
             <w:r>
               <w:rPr>
                 <w:rStyle w:val="Hyperlink"/>
@@ -1021,7 +1362,7 @@
                 <w:sz w:val="22"/>
                 <w:szCs w:val="22"/>
               </w:rPr>
-              <w:t>2.4 Stop Watch Mode</w:t>
+              <w:t>2.4 Stopwatch Mode</w:t>
             </w:r>
             <w:r>
               <w:rPr>
@@ -1048,7 +1389,7 @@
                 <w:sz w:val="22"/>
                 <w:szCs w:val="22"/>
               </w:rPr>
-              <w:instrText xml:space="preserve"> PAGEREF _Toc31273090 \h </w:instrText>
+              <w:instrText xml:space="preserve"> PAGEREF _Toc31394135 \h </w:instrText>
             </w:r>
             <w:r>
               <w:rPr>
@@ -1132,10 +1473,10 @@
           <w:szCs w:val="48"/>
         </w:rPr>
       </w:pPr>
-      <w:bookmarkStart w:id="0" w:name="_Toc32222654"/>
-      <w:bookmarkStart w:id="1" w:name="_Toc466012295"/>
-      <w:bookmarkStart w:id="2" w:name="_Toc434992860"/>
-      <w:bookmarkStart w:id="3" w:name="_Toc31273084"/>
+      <w:bookmarkStart w:id="1" w:name="_Toc32222654"/>
+      <w:bookmarkStart w:id="2" w:name="_Toc466012295"/>
+      <w:bookmarkStart w:id="3" w:name="_Toc434992860"/>
+      <w:bookmarkStart w:id="4" w:name="_Toc31394129"/>
       <w:r>
         <w:rPr>
           <w:b/>
@@ -1157,40 +1498,40 @@
         </w:rPr>
         <w:t>Introduction</w:t>
       </w:r>
-      <w:bookmarkEnd w:id="0"/>
       <w:bookmarkEnd w:id="1"/>
       <w:bookmarkEnd w:id="2"/>
       <w:bookmarkEnd w:id="3"/>
+      <w:bookmarkEnd w:id="4"/>
     </w:p>
     <w:p>
       <w:pPr>
         <w:rPr>
           <w:rFonts w:asciiTheme="majorHAnsi" w:hAnsiTheme="majorHAnsi" w:cstheme="majorHAnsi"/>
-          <w:sz w:val="28"/>
-          <w:szCs w:val="28"/>
+          <w:sz w:val="24"/>
+          <w:szCs w:val="24"/>
         </w:rPr>
       </w:pPr>
       <w:r>
         <w:rPr>
           <w:rFonts w:asciiTheme="majorHAnsi" w:hAnsiTheme="majorHAnsi" w:cstheme="majorHAnsi"/>
-          <w:sz w:val="28"/>
-          <w:szCs w:val="28"/>
+          <w:sz w:val="24"/>
+          <w:szCs w:val="24"/>
         </w:rPr>
         <w:t>This section introduces the software requirements specification (SRS)</w:t>
       </w:r>
       <w:r>
         <w:rPr>
           <w:rFonts w:asciiTheme="majorHAnsi" w:hAnsiTheme="majorHAnsi" w:cstheme="majorHAnsi"/>
-          <w:sz w:val="28"/>
-          <w:szCs w:val="28"/>
+          <w:sz w:val="24"/>
+          <w:szCs w:val="24"/>
         </w:rPr>
         <w:t xml:space="preserve"> for the Digital Watch</w:t>
       </w:r>
       <w:r>
         <w:rPr>
           <w:rFonts w:asciiTheme="majorHAnsi" w:hAnsiTheme="majorHAnsi" w:cstheme="majorHAnsi"/>
-          <w:sz w:val="28"/>
-          <w:szCs w:val="28"/>
+          <w:sz w:val="24"/>
+          <w:szCs w:val="24"/>
         </w:rPr>
         <w:t>.</w:t>
       </w:r>
@@ -1199,21 +1540,27 @@
       <w:pPr>
         <w:pStyle w:val="Heading2"/>
         <w:rPr>
+          <w:b/>
+          <w:bCs/>
           <w:sz w:val="28"/>
           <w:szCs w:val="28"/>
         </w:rPr>
       </w:pPr>
-      <w:bookmarkStart w:id="4" w:name="_Toc31273085"/>
+      <w:bookmarkStart w:id="5" w:name="_Toc31394130"/>
       <w:r>
         <w:rPr>
+          <w:b/>
+          <w:bCs/>
           <w:sz w:val="28"/>
           <w:szCs w:val="28"/>
         </w:rPr>
         <w:t>1.1 Software Features</w:t>
       </w:r>
-      <w:bookmarkEnd w:id="4"/>
+      <w:bookmarkEnd w:id="5"/>
       <w:r>
         <w:rPr>
+          <w:b/>
+          <w:bCs/>
           <w:sz w:val="28"/>
           <w:szCs w:val="28"/>
         </w:rPr>
@@ -1224,15 +1571,15 @@
       <w:pPr>
         <w:rPr>
           <w:rFonts w:asciiTheme="majorHAnsi" w:hAnsiTheme="majorHAnsi" w:cstheme="majorHAnsi"/>
-          <w:sz w:val="28"/>
-          <w:szCs w:val="28"/>
+          <w:sz w:val="24"/>
+          <w:szCs w:val="24"/>
         </w:rPr>
       </w:pPr>
       <w:r>
         <w:rPr>
           <w:rFonts w:asciiTheme="majorHAnsi" w:hAnsiTheme="majorHAnsi" w:cstheme="majorHAnsi"/>
-          <w:sz w:val="28"/>
-          <w:szCs w:val="28"/>
+          <w:sz w:val="24"/>
+          <w:szCs w:val="24"/>
         </w:rPr>
         <w:t>The major feature of the digital watch as listed below.</w:t>
       </w:r>
@@ -1248,15 +1595,15 @@
         <w:jc w:val="left"/>
         <w:rPr>
           <w:rFonts w:asciiTheme="majorHAnsi" w:hAnsiTheme="majorHAnsi" w:cstheme="majorHAnsi"/>
-          <w:sz w:val="28"/>
-          <w:szCs w:val="28"/>
+          <w:sz w:val="24"/>
+          <w:szCs w:val="24"/>
         </w:rPr>
       </w:pPr>
       <w:r>
         <w:rPr>
           <w:rFonts w:asciiTheme="majorHAnsi" w:hAnsiTheme="majorHAnsi" w:cstheme="majorHAnsi"/>
-          <w:sz w:val="28"/>
-          <w:szCs w:val="28"/>
+          <w:sz w:val="24"/>
+          <w:szCs w:val="24"/>
         </w:rPr>
         <w:t>Display time with 12 AM/PM format.</w:t>
       </w:r>
@@ -1272,15 +1619,15 @@
         <w:jc w:val="left"/>
         <w:rPr>
           <w:rFonts w:asciiTheme="majorHAnsi" w:hAnsiTheme="majorHAnsi" w:cstheme="majorHAnsi"/>
-          <w:sz w:val="28"/>
-          <w:szCs w:val="28"/>
+          <w:sz w:val="24"/>
+          <w:szCs w:val="24"/>
         </w:rPr>
       </w:pPr>
       <w:r>
         <w:rPr>
           <w:rFonts w:asciiTheme="majorHAnsi" w:hAnsiTheme="majorHAnsi" w:cstheme="majorHAnsi"/>
-          <w:sz w:val="28"/>
-          <w:szCs w:val="28"/>
+          <w:sz w:val="24"/>
+          <w:szCs w:val="24"/>
         </w:rPr>
         <w:t>Adjust time.</w:t>
       </w:r>
@@ -1296,15 +1643,15 @@
         <w:jc w:val="left"/>
         <w:rPr>
           <w:rFonts w:asciiTheme="majorHAnsi" w:hAnsiTheme="majorHAnsi" w:cstheme="majorHAnsi"/>
-          <w:sz w:val="28"/>
-          <w:szCs w:val="28"/>
+          <w:sz w:val="24"/>
+          <w:szCs w:val="24"/>
         </w:rPr>
       </w:pPr>
       <w:r>
         <w:rPr>
           <w:rFonts w:asciiTheme="majorHAnsi" w:hAnsiTheme="majorHAnsi" w:cstheme="majorHAnsi"/>
-          <w:sz w:val="28"/>
-          <w:szCs w:val="28"/>
+          <w:sz w:val="24"/>
+          <w:szCs w:val="24"/>
         </w:rPr>
         <w:t>Alarm to set according to user input.</w:t>
       </w:r>
@@ -1320,15 +1667,15 @@
         <w:jc w:val="left"/>
         <w:rPr>
           <w:rFonts w:asciiTheme="majorHAnsi" w:hAnsiTheme="majorHAnsi" w:cstheme="majorHAnsi"/>
-          <w:sz w:val="28"/>
-          <w:szCs w:val="28"/>
+          <w:sz w:val="24"/>
+          <w:szCs w:val="24"/>
         </w:rPr>
       </w:pPr>
       <w:r>
         <w:rPr>
           <w:rFonts w:asciiTheme="majorHAnsi" w:hAnsiTheme="majorHAnsi" w:cstheme="majorHAnsi"/>
-          <w:sz w:val="28"/>
-          <w:szCs w:val="28"/>
+          <w:sz w:val="24"/>
+          <w:szCs w:val="24"/>
         </w:rPr>
         <w:t>Stopwatch (Start, Stop).</w:t>
       </w:r>
@@ -1344,15 +1691,15 @@
         <w:jc w:val="left"/>
         <w:rPr>
           <w:rFonts w:asciiTheme="majorHAnsi" w:hAnsiTheme="majorHAnsi" w:cstheme="majorHAnsi"/>
-          <w:sz w:val="28"/>
-          <w:szCs w:val="28"/>
+          <w:sz w:val="24"/>
+          <w:szCs w:val="24"/>
         </w:rPr>
       </w:pPr>
       <w:r>
         <w:rPr>
           <w:rFonts w:asciiTheme="majorHAnsi" w:hAnsiTheme="majorHAnsi" w:cstheme="majorHAnsi"/>
-          <w:sz w:val="28"/>
-          <w:szCs w:val="28"/>
+          <w:sz w:val="24"/>
+          <w:szCs w:val="24"/>
         </w:rPr>
         <w:t>Three buttons to control the system:</w:t>
       </w:r>
@@ -1368,15 +1715,15 @@
         <w:jc w:val="left"/>
         <w:rPr>
           <w:rFonts w:asciiTheme="majorHAnsi" w:hAnsiTheme="majorHAnsi" w:cstheme="majorHAnsi"/>
-          <w:sz w:val="28"/>
-          <w:szCs w:val="28"/>
+          <w:sz w:val="24"/>
+          <w:szCs w:val="24"/>
         </w:rPr>
       </w:pPr>
       <w:r>
         <w:rPr>
           <w:rFonts w:asciiTheme="majorHAnsi" w:hAnsiTheme="majorHAnsi" w:cstheme="majorHAnsi"/>
-          <w:sz w:val="28"/>
-          <w:szCs w:val="28"/>
+          <w:sz w:val="24"/>
+          <w:szCs w:val="24"/>
         </w:rPr>
         <w:t>MODE</w:t>
       </w:r>
@@ -1392,15 +1739,15 @@
         <w:jc w:val="left"/>
         <w:rPr>
           <w:rFonts w:asciiTheme="majorHAnsi" w:hAnsiTheme="majorHAnsi" w:cstheme="majorHAnsi"/>
-          <w:sz w:val="28"/>
-          <w:szCs w:val="28"/>
+          <w:sz w:val="24"/>
+          <w:szCs w:val="24"/>
         </w:rPr>
       </w:pPr>
       <w:r>
         <w:rPr>
           <w:rFonts w:asciiTheme="majorHAnsi" w:hAnsiTheme="majorHAnsi" w:cstheme="majorHAnsi"/>
-          <w:sz w:val="28"/>
-          <w:szCs w:val="28"/>
+          <w:sz w:val="24"/>
+          <w:szCs w:val="24"/>
         </w:rPr>
         <w:t>FUNC1</w:t>
       </w:r>
@@ -1416,15 +1763,15 @@
         <w:jc w:val="left"/>
         <w:rPr>
           <w:rFonts w:asciiTheme="majorHAnsi" w:hAnsiTheme="majorHAnsi" w:cstheme="majorHAnsi"/>
-          <w:sz w:val="28"/>
-          <w:szCs w:val="28"/>
+          <w:sz w:val="24"/>
+          <w:szCs w:val="24"/>
         </w:rPr>
       </w:pPr>
       <w:r>
         <w:rPr>
           <w:rFonts w:asciiTheme="majorHAnsi" w:hAnsiTheme="majorHAnsi" w:cstheme="majorHAnsi"/>
-          <w:sz w:val="28"/>
-          <w:szCs w:val="28"/>
+          <w:sz w:val="24"/>
+          <w:szCs w:val="24"/>
         </w:rPr>
         <w:t>FUNC2</w:t>
       </w:r>
@@ -1487,7 +1834,7 @@
           <w:szCs w:val="48"/>
         </w:rPr>
       </w:pPr>
-      <w:bookmarkStart w:id="5" w:name="_Toc31273086"/>
+      <w:bookmarkStart w:id="6" w:name="_Toc31394131"/>
       <w:r>
         <w:rPr>
           <w:b/>
@@ -1519,7 +1866,7 @@
         </w:rPr>
         <w:t>Requirements:</w:t>
       </w:r>
-      <w:bookmarkEnd w:id="5"/>
+      <w:bookmarkEnd w:id="6"/>
     </w:p>
     <w:tbl>
       <w:tblPr>
@@ -1605,13 +1952,13 @@
             <w:tcW w:w="3959" w:type="dxa"/>
           </w:tcPr>
           <w:p>
-            <w:bookmarkStart w:id="6" w:name="_Toc30870367"/>
-            <w:bookmarkStart w:id="7" w:name="_Toc30876397"/>
+            <w:bookmarkStart w:id="7" w:name="_Toc30870367"/>
+            <w:bookmarkStart w:id="8" w:name="_Toc30876397"/>
             <w:r>
               <w:t>FUNC_PO3_DGW_CYRS_01_V01</w:t>
             </w:r>
-            <w:bookmarkEnd w:id="6"/>
             <w:bookmarkEnd w:id="7"/>
+            <w:bookmarkEnd w:id="8"/>
           </w:p>
         </w:tc>
         <w:tc>
@@ -1742,22 +2089,32 @@
     <w:p>
       <w:pPr>
         <w:pStyle w:val="Heading2"/>
+        <w:rPr>
+          <w:b/>
+          <w:bCs/>
+        </w:rPr>
       </w:pPr>
-      <w:bookmarkStart w:id="8" w:name="_Toc31273087"/>
+      <w:bookmarkStart w:id="9" w:name="_Toc31394132"/>
       <w:r>
+        <w:rPr>
+          <w:b/>
+          <w:bCs/>
+        </w:rPr>
         <w:t>2.</w:t>
       </w:r>
       <w:r>
-        <w:t>1</w:t>
+        <w:rPr>
+          <w:b/>
+          <w:bCs/>
+        </w:rPr>
+        <w:t>1 Display Time Mode</w:t>
       </w:r>
+      <w:bookmarkEnd w:id="9"/>
       <w:r>
-        <w:t xml:space="preserve"> </w:t>
-      </w:r>
-      <w:r>
-        <w:t>Display Time Mode</w:t>
-      </w:r>
-      <w:bookmarkEnd w:id="8"/>
-      <w:r>
+        <w:rPr>
+          <w:b/>
+          <w:bCs/>
+        </w:rPr>
         <w:t xml:space="preserve"> </w:t>
       </w:r>
     </w:p>
@@ -1949,8 +2306,16 @@
         </w:tc>
       </w:tr>
     </w:tbl>
-    <w:p/>
-    <w:p/>
+    <w:p>
+      <w:pPr>
+        <w:tabs>
+          <w:tab w:val="left" w:pos="1716"/>
+        </w:tabs>
+      </w:pPr>
+      <w:r>
+        <w:tab/>
+      </w:r>
+    </w:p>
     <w:p/>
     <w:p/>
     <w:p/>
@@ -1969,17 +2334,33 @@
     <w:p>
       <w:pPr>
         <w:pStyle w:val="Heading2"/>
+        <w:rPr>
+          <w:b/>
+          <w:bCs/>
+        </w:rPr>
       </w:pPr>
-      <w:bookmarkStart w:id="9" w:name="_Toc31273088"/>
+      <w:bookmarkStart w:id="10" w:name="_Toc31394133"/>
       <w:r>
+        <w:rPr>
+          <w:b/>
+          <w:bCs/>
+        </w:rPr>
         <w:lastRenderedPageBreak/>
         <w:t>2</w:t>
       </w:r>
       <w:r>
+        <w:rPr>
+          <w:b/>
+          <w:bCs/>
+        </w:rPr>
         <w:t>.2 Adjust Time Mode</w:t>
       </w:r>
-      <w:bookmarkEnd w:id="9"/>
+      <w:bookmarkEnd w:id="10"/>
       <w:r>
+        <w:rPr>
+          <w:b/>
+          <w:bCs/>
+        </w:rPr>
         <w:t xml:space="preserve"> </w:t>
       </w:r>
     </w:p>
@@ -3176,16 +3557,33 @@
     <w:p>
       <w:pPr>
         <w:pStyle w:val="Heading2"/>
+        <w:rPr>
+          <w:b/>
+          <w:bCs/>
+        </w:rPr>
       </w:pPr>
-      <w:bookmarkStart w:id="10" w:name="_Toc31273089"/>
+      <w:bookmarkStart w:id="11" w:name="_Toc31394134"/>
       <w:r>
+        <w:rPr>
+          <w:b/>
+          <w:bCs/>
+        </w:rPr>
+        <w:lastRenderedPageBreak/>
         <w:t>2</w:t>
       </w:r>
       <w:r>
+        <w:rPr>
+          <w:b/>
+          <w:bCs/>
+        </w:rPr>
         <w:t>.3 Alarm Mode</w:t>
       </w:r>
-      <w:bookmarkEnd w:id="10"/>
+      <w:bookmarkEnd w:id="11"/>
       <w:r>
+        <w:rPr>
+          <w:b/>
+          <w:bCs/>
+        </w:rPr>
         <w:t xml:space="preserve"> </w:t>
       </w:r>
     </w:p>
@@ -4348,6 +4746,25 @@
           </w:p>
         </w:tc>
       </w:tr>
+    </w:tbl>
+    <w:p>
+      <w:r>
+        <w:br w:type="page"/>
+      </w:r>
+    </w:p>
+    <w:tbl>
+      <w:tblPr>
+        <w:tblStyle w:val="TableGrid"/>
+        <w:tblpPr w:leftFromText="180" w:rightFromText="180" w:vertAnchor="text" w:horzAnchor="margin" w:tblpY="215"/>
+        <w:tblW w:w="0" w:type="auto"/>
+        <w:tblLook w:val="04A0" w:firstRow="1" w:lastRow="0" w:firstColumn="1" w:lastColumn="0" w:noHBand="0" w:noVBand="1"/>
+      </w:tblPr>
+      <w:tblGrid>
+        <w:gridCol w:w="1358"/>
+        <w:gridCol w:w="3959"/>
+        <w:gridCol w:w="1194"/>
+        <w:gridCol w:w="2839"/>
+      </w:tblGrid>
       <w:tr>
         <w:tc>
           <w:tcPr>
@@ -4554,13 +4971,7 @@
           </w:tcPr>
           <w:p>
             <w:r>
-              <w:t>Req_P03DGW_SRS_AlarmMode_00</w:t>
-            </w:r>
-            <w:r>
-              <w:t>6</w:t>
-            </w:r>
-            <w:r>
-              <w:t>_V01</w:t>
+              <w:t>Req_P03DGW_SRS_AlarmMode_006_V01</w:t>
             </w:r>
           </w:p>
         </w:tc>
@@ -4594,13 +5005,7 @@
           </w:tcPr>
           <w:p>
             <w:r>
-              <w:t>FUNC_PO3_DGW_CYRS_0</w:t>
-            </w:r>
-            <w:r>
-              <w:t>5</w:t>
-            </w:r>
-            <w:r>
-              <w:t>_V01</w:t>
+              <w:t>FUNC_PO3_DGW_CYRS_05_V01</w:t>
             </w:r>
           </w:p>
         </w:tc>
@@ -4710,22 +5115,46 @@
     <w:p>
       <w:pPr>
         <w:pStyle w:val="Heading2"/>
+        <w:rPr>
+          <w:b/>
+          <w:bCs/>
+        </w:rPr>
       </w:pPr>
-      <w:bookmarkStart w:id="11" w:name="_Toc31273090"/>
+      <w:bookmarkStart w:id="12" w:name="_Toc31394135"/>
       <w:r>
+        <w:rPr>
+          <w:b/>
+          <w:bCs/>
+        </w:rPr>
         <w:t>2</w:t>
       </w:r>
       <w:r>
+        <w:rPr>
+          <w:b/>
+          <w:bCs/>
+        </w:rPr>
         <w:t>.4 Stop</w:t>
       </w:r>
       <w:r>
+        <w:rPr>
+          <w:b/>
+          <w:bCs/>
+        </w:rPr>
         <w:t>w</w:t>
       </w:r>
       <w:r>
+        <w:rPr>
+          <w:b/>
+          <w:bCs/>
+        </w:rPr>
         <w:t>atch Mode</w:t>
       </w:r>
-      <w:bookmarkEnd w:id="11"/>
+      <w:bookmarkEnd w:id="12"/>
       <w:r>
+        <w:rPr>
+          <w:b/>
+          <w:bCs/>
+        </w:rPr>
         <w:t xml:space="preserve"> </w:t>
       </w:r>
     </w:p>
@@ -5591,12 +6020,7 @@
               <w:spacing w:after="160" w:line="259" w:lineRule="auto"/>
             </w:pPr>
             <w:r>
-              <w:t>The software shall reset count</w:t>
-            </w:r>
-            <w:bookmarkStart w:id="12" w:name="_GoBack"/>
-            <w:bookmarkEnd w:id="12"/>
-            <w:r>
-              <w:t xml:space="preserve">er to 00:00:00 when </w:t>
+              <w:t xml:space="preserve">The software shall reset counter to 00:00:00 when </w:t>
             </w:r>
             <w:r>
               <w:t>software take</w:t>
@@ -5693,9 +6117,9 @@
       <w:tblLook w:val="0000" w:firstRow="0" w:lastRow="0" w:firstColumn="0" w:lastColumn="0" w:noHBand="0" w:noVBand="0"/>
     </w:tblPr>
     <w:tblGrid>
-      <w:gridCol w:w="2065"/>
-      <w:gridCol w:w="4950"/>
-      <w:gridCol w:w="2340"/>
+      <w:gridCol w:w="4765"/>
+      <w:gridCol w:w="1890"/>
+      <w:gridCol w:w="2700"/>
     </w:tblGrid>
     <w:tr>
       <w:trPr>
@@ -5703,7 +6127,7 @@
       </w:trPr>
       <w:tc>
         <w:tcPr>
-          <w:tcW w:w="2065" w:type="dxa"/>
+          <w:tcW w:w="4765" w:type="dxa"/>
           <w:tcBorders>
             <w:top w:val="single" w:sz="4" w:space="0" w:color="AEAAAA" w:themeColor="background2" w:themeShade="BF"/>
             <w:left w:val="single" w:sz="4" w:space="0" w:color="AEAAAA" w:themeColor="background2" w:themeShade="BF"/>
@@ -5723,13 +6147,13 @@
             <w:rPr>
               <w:color w:val="767171" w:themeColor="background2" w:themeShade="80"/>
             </w:rPr>
-            <w:t>Digital Watch</w:t>
+            <w:t>Document Name: PO3_DGW_SRS</w:t>
           </w:r>
         </w:p>
       </w:tc>
       <w:tc>
         <w:tcPr>
-          <w:tcW w:w="4950" w:type="dxa"/>
+          <w:tcW w:w="1890" w:type="dxa"/>
           <w:tcBorders>
             <w:top w:val="single" w:sz="4" w:space="0" w:color="AEAAAA" w:themeColor="background2" w:themeShade="BF"/>
             <w:left w:val="single" w:sz="4" w:space="0" w:color="AEAAAA" w:themeColor="background2" w:themeShade="BF"/>
@@ -5748,37 +6172,13 @@
             <w:rPr>
               <w:color w:val="767171" w:themeColor="background2" w:themeShade="80"/>
             </w:rPr>
-            <w:t>Document</w:t>
-          </w:r>
-          <w:r>
-            <w:rPr>
-              <w:color w:val="767171" w:themeColor="background2" w:themeShade="80"/>
-            </w:rPr>
-            <w:t xml:space="preserve"> ID: PO3DGW_DIGITALWATCH</w:t>
-          </w:r>
-          <w:r>
-            <w:rPr>
-              <w:color w:val="767171" w:themeColor="background2" w:themeShade="80"/>
-            </w:rPr>
-            <w:t>_</w:t>
-          </w:r>
-          <w:r>
-            <w:rPr>
-              <w:color w:val="767171" w:themeColor="background2" w:themeShade="80"/>
-            </w:rPr>
-            <w:t>S</w:t>
-          </w:r>
-          <w:r>
-            <w:rPr>
-              <w:color w:val="767171" w:themeColor="background2" w:themeShade="80"/>
-            </w:rPr>
-            <w:t>RS</w:t>
+            <w:t>Status: Draft</w:t>
           </w:r>
         </w:p>
       </w:tc>
       <w:tc>
         <w:tcPr>
-          <w:tcW w:w="2340" w:type="dxa"/>
+          <w:tcW w:w="2700" w:type="dxa"/>
           <w:tcBorders>
             <w:top w:val="single" w:sz="4" w:space="0" w:color="AEAAAA" w:themeColor="background2" w:themeShade="BF"/>
             <w:left w:val="single" w:sz="4" w:space="0" w:color="AEAAAA" w:themeColor="background2" w:themeShade="BF"/>
@@ -5798,7 +6198,13 @@
             <w:rPr>
               <w:color w:val="767171" w:themeColor="background2" w:themeShade="80"/>
             </w:rPr>
-            <w:t xml:space="preserve"> Version:  0.1</w:t>
+            <w:t xml:space="preserve"> Version:  0.</w:t>
+          </w:r>
+          <w:r>
+            <w:rPr>
+              <w:color w:val="767171" w:themeColor="background2" w:themeShade="80"/>
+            </w:rPr>
+            <w:t>2</w:t>
           </w:r>
         </w:p>
       </w:tc>
@@ -5806,7 +6212,7 @@
     <w:tr>
       <w:tc>
         <w:tcPr>
-          <w:tcW w:w="7015" w:type="dxa"/>
+          <w:tcW w:w="6655" w:type="dxa"/>
           <w:gridSpan w:val="2"/>
           <w:tcBorders>
             <w:top w:val="single" w:sz="4" w:space="0" w:color="AEAAAA"/>
@@ -5826,31 +6232,27 @@
             <w:rPr>
               <w:color w:val="767171" w:themeColor="background2" w:themeShade="80"/>
             </w:rPr>
-            <w:t>Software</w:t>
+            <w:t xml:space="preserve">Author(s): Amr Ibrahim (Developer), </w:t>
           </w:r>
+          <w:proofErr w:type="spellStart"/>
           <w:r>
             <w:rPr>
               <w:color w:val="767171" w:themeColor="background2" w:themeShade="80"/>
             </w:rPr>
-            <w:t xml:space="preserve"> Requirements Specification (</w:t>
+            <w:t>Ghada</w:t>
           </w:r>
+          <w:proofErr w:type="spellEnd"/>
           <w:r>
             <w:rPr>
               <w:color w:val="767171" w:themeColor="background2" w:themeShade="80"/>
             </w:rPr>
-            <w:t>S</w:t>
-          </w:r>
-          <w:r>
-            <w:rPr>
-              <w:color w:val="767171" w:themeColor="background2" w:themeShade="80"/>
-            </w:rPr>
-            <w:t>RS)</w:t>
+            <w:t xml:space="preserve"> Mohamed (Developer)</w:t>
           </w:r>
         </w:p>
       </w:tc>
       <w:tc>
         <w:tcPr>
-          <w:tcW w:w="2340" w:type="dxa"/>
+          <w:tcW w:w="2700" w:type="dxa"/>
           <w:tcBorders>
             <w:top w:val="single" w:sz="4" w:space="0" w:color="AEAAAA" w:themeColor="background2" w:themeShade="BF"/>
             <w:left w:val="single" w:sz="4" w:space="0" w:color="AEAAAA" w:themeColor="background2" w:themeShade="BF"/>
@@ -5881,7 +6283,7 @@
             <w:rPr>
               <w:color w:val="767171" w:themeColor="background2" w:themeShade="80"/>
             </w:rPr>
-            <w:t>26</w:t>
+            <w:t>31</w:t>
           </w:r>
           <w:r>
             <w:rPr>
@@ -5916,6 +6318,118 @@
 <file path=word/numbering.xml><?xml version="1.0" encoding="utf-8"?>
 <w:numbering xmlns:wpc="http://schemas.microsoft.com/office/word/2010/wordprocessingCanvas" xmlns:cx="http://schemas.microsoft.com/office/drawing/2014/chartex" xmlns:cx1="http://schemas.microsoft.com/office/drawing/2015/9/8/chartex" xmlns:cx2="http://schemas.microsoft.com/office/drawing/2015/10/21/chartex" xmlns:cx3="http://schemas.microsoft.com/office/drawing/2016/5/9/chartex" xmlns:cx4="http://schemas.microsoft.com/office/drawing/2016/5/10/chartex" xmlns:cx5="http://schemas.microsoft.com/office/drawing/2016/5/11/chartex" xmlns:cx6="http://schemas.microsoft.com/office/drawing/2016/5/12/chartex" xmlns:cx7="http://schemas.microsoft.com/office/drawing/2016/5/13/chartex" xmlns:cx8="http://schemas.microsoft.com/office/drawing/2016/5/14/chartex" xmlns:mc="http://schemas.openxmlformats.org/markup-compatibility/2006" xmlns:aink="http://schemas.microsoft.com/office/drawing/2016/ink" xmlns:am3d="http://schemas.microsoft.com/office/drawing/2017/model3d" xmlns:o="urn:schemas-microsoft-com:office:office" xmlns:r="http://schemas.openxmlformats.org/officeDocument/2006/relationships" xmlns:m="http://schemas.openxmlformats.org/officeDocument/2006/math" xmlns:v="urn:schemas-microsoft-com:vml" xmlns:wp14="http://schemas.microsoft.com/office/word/2010/wordprocessingDrawing" xmlns:wp="http://schemas.openxmlformats.org/drawingml/2006/wordprocessingDrawing" xmlns:w10="urn:schemas-microsoft-com:office:word" xmlns:w="http://schemas.openxmlformats.org/wordprocessingml/2006/main" xmlns:w14="http://schemas.microsoft.com/office/word/2010/wordml" xmlns:w15="http://schemas.microsoft.com/office/word/2012/wordml" xmlns:w16cid="http://schemas.microsoft.com/office/word/2016/wordml/cid" xmlns:w16se="http://schemas.microsoft.com/office/word/2015/wordml/symex" xmlns:wpg="http://schemas.microsoft.com/office/word/2010/wordprocessingGroup" xmlns:wpi="http://schemas.microsoft.com/office/word/2010/wordprocessingInk" xmlns:wne="http://schemas.microsoft.com/office/word/2006/wordml" xmlns:wps="http://schemas.microsoft.com/office/word/2010/wordprocessingShape" mc:Ignorable="w14 w15 w16se w16cid wp14">
   <w:abstractNum w:abstractNumId="0" w15:restartNumberingAfterBreak="0">
+    <w:nsid w:val="01F41459"/>
+    <w:multiLevelType w:val="hybridMultilevel"/>
+    <w:tmpl w:val="F7E46DC4"/>
+    <w:lvl w:ilvl="0" w:tplc="38EC0248">
+      <w:numFmt w:val="bullet"/>
+      <w:lvlText w:val="-"/>
+      <w:lvlJc w:val="left"/>
+      <w:pPr>
+        <w:ind w:left="450" w:hanging="360"/>
+      </w:pPr>
+      <w:rPr>
+        <w:rFonts w:ascii="Calibri" w:eastAsiaTheme="minorHAnsi" w:hAnsi="Calibri" w:cs="Calibri" w:hint="default"/>
+      </w:rPr>
+    </w:lvl>
+    <w:lvl w:ilvl="1" w:tplc="04090003" w:tentative="1">
+      <w:start w:val="1"/>
+      <w:numFmt w:val="bullet"/>
+      <w:lvlText w:val="o"/>
+      <w:lvlJc w:val="left"/>
+      <w:pPr>
+        <w:ind w:left="1170" w:hanging="360"/>
+      </w:pPr>
+      <w:rPr>
+        <w:rFonts w:ascii="Courier New" w:hAnsi="Courier New" w:cs="Courier New" w:hint="default"/>
+      </w:rPr>
+    </w:lvl>
+    <w:lvl w:ilvl="2" w:tplc="04090005" w:tentative="1">
+      <w:start w:val="1"/>
+      <w:numFmt w:val="bullet"/>
+      <w:lvlText w:val=""/>
+      <w:lvlJc w:val="left"/>
+      <w:pPr>
+        <w:ind w:left="1890" w:hanging="360"/>
+      </w:pPr>
+      <w:rPr>
+        <w:rFonts w:ascii="Wingdings" w:hAnsi="Wingdings" w:hint="default"/>
+      </w:rPr>
+    </w:lvl>
+    <w:lvl w:ilvl="3" w:tplc="04090001" w:tentative="1">
+      <w:start w:val="1"/>
+      <w:numFmt w:val="bullet"/>
+      <w:lvlText w:val=""/>
+      <w:lvlJc w:val="left"/>
+      <w:pPr>
+        <w:ind w:left="2610" w:hanging="360"/>
+      </w:pPr>
+      <w:rPr>
+        <w:rFonts w:ascii="Symbol" w:hAnsi="Symbol" w:hint="default"/>
+      </w:rPr>
+    </w:lvl>
+    <w:lvl w:ilvl="4" w:tplc="04090003" w:tentative="1">
+      <w:start w:val="1"/>
+      <w:numFmt w:val="bullet"/>
+      <w:lvlText w:val="o"/>
+      <w:lvlJc w:val="left"/>
+      <w:pPr>
+        <w:ind w:left="3330" w:hanging="360"/>
+      </w:pPr>
+      <w:rPr>
+        <w:rFonts w:ascii="Courier New" w:hAnsi="Courier New" w:cs="Courier New" w:hint="default"/>
+      </w:rPr>
+    </w:lvl>
+    <w:lvl w:ilvl="5" w:tplc="04090005" w:tentative="1">
+      <w:start w:val="1"/>
+      <w:numFmt w:val="bullet"/>
+      <w:lvlText w:val=""/>
+      <w:lvlJc w:val="left"/>
+      <w:pPr>
+        <w:ind w:left="4050" w:hanging="360"/>
+      </w:pPr>
+      <w:rPr>
+        <w:rFonts w:ascii="Wingdings" w:hAnsi="Wingdings" w:hint="default"/>
+      </w:rPr>
+    </w:lvl>
+    <w:lvl w:ilvl="6" w:tplc="04090001" w:tentative="1">
+      <w:start w:val="1"/>
+      <w:numFmt w:val="bullet"/>
+      <w:lvlText w:val=""/>
+      <w:lvlJc w:val="left"/>
+      <w:pPr>
+        <w:ind w:left="4770" w:hanging="360"/>
+      </w:pPr>
+      <w:rPr>
+        <w:rFonts w:ascii="Symbol" w:hAnsi="Symbol" w:hint="default"/>
+      </w:rPr>
+    </w:lvl>
+    <w:lvl w:ilvl="7" w:tplc="04090003" w:tentative="1">
+      <w:start w:val="1"/>
+      <w:numFmt w:val="bullet"/>
+      <w:lvlText w:val="o"/>
+      <w:lvlJc w:val="left"/>
+      <w:pPr>
+        <w:ind w:left="5490" w:hanging="360"/>
+      </w:pPr>
+      <w:rPr>
+        <w:rFonts w:ascii="Courier New" w:hAnsi="Courier New" w:cs="Courier New" w:hint="default"/>
+      </w:rPr>
+    </w:lvl>
+    <w:lvl w:ilvl="8" w:tplc="04090005" w:tentative="1">
+      <w:start w:val="1"/>
+      <w:numFmt w:val="bullet"/>
+      <w:lvlText w:val=""/>
+      <w:lvlJc w:val="left"/>
+      <w:pPr>
+        <w:ind w:left="6210" w:hanging="360"/>
+      </w:pPr>
+      <w:rPr>
+        <w:rFonts w:ascii="Wingdings" w:hAnsi="Wingdings" w:hint="default"/>
+      </w:rPr>
+    </w:lvl>
+  </w:abstractNum>
+  <w:abstractNum w:abstractNumId="1" w15:restartNumberingAfterBreak="0">
     <w:nsid w:val="0983087E"/>
     <w:multiLevelType w:val="singleLevel"/>
     <w:tmpl w:val="59D2420E"/>
@@ -5936,7 +6450,7 @@
       </w:rPr>
     </w:lvl>
   </w:abstractNum>
-  <w:abstractNum w:abstractNumId="1" w15:restartNumberingAfterBreak="0">
+  <w:abstractNum w:abstractNumId="2" w15:restartNumberingAfterBreak="0">
     <w:nsid w:val="2D1D7145"/>
     <w:multiLevelType w:val="singleLevel"/>
     <w:tmpl w:val="2C0045F6"/>
@@ -5957,7 +6471,7 @@
       </w:rPr>
     </w:lvl>
   </w:abstractNum>
-  <w:abstractNum w:abstractNumId="2" w15:restartNumberingAfterBreak="0">
+  <w:abstractNum w:abstractNumId="3" w15:restartNumberingAfterBreak="0">
     <w:nsid w:val="5219446F"/>
     <w:multiLevelType w:val="hybridMultilevel"/>
     <w:tmpl w:val="92FA2814"/>
@@ -6070,7 +6584,7 @@
       </w:rPr>
     </w:lvl>
   </w:abstractNum>
-  <w:abstractNum w:abstractNumId="3" w15:restartNumberingAfterBreak="0">
+  <w:abstractNum w:abstractNumId="4" w15:restartNumberingAfterBreak="0">
     <w:nsid w:val="66033C45"/>
     <w:multiLevelType w:val="hybridMultilevel"/>
     <w:tmpl w:val="8710E000"/>
@@ -6184,16 +6698,19 @@
     </w:lvl>
   </w:abstractNum>
   <w:num w:numId="1">
+    <w:abstractNumId w:val="2"/>
+  </w:num>
+  <w:num w:numId="2">
     <w:abstractNumId w:val="1"/>
   </w:num>
-  <w:num w:numId="2">
-    <w:abstractNumId w:val="0"/>
+  <w:num w:numId="3">
+    <w:abstractNumId w:val="4"/>
   </w:num>
-  <w:num w:numId="3">
+  <w:num w:numId="4">
     <w:abstractNumId w:val="3"/>
   </w:num>
-  <w:num w:numId="4">
-    <w:abstractNumId w:val="2"/>
+  <w:num w:numId="5">
+    <w:abstractNumId w:val="0"/>
   </w:num>
 </w:numbering>
 </file>
@@ -7201,7 +7718,7 @@
 </file>
 
 <file path=customXml/itemProps1.xml><?xml version="1.0" encoding="utf-8"?>
-<ds:datastoreItem xmlns:ds="http://schemas.openxmlformats.org/officeDocument/2006/customXml" ds:itemID="{08B8C151-2BB5-4445-B031-5B189714D849}">
+<ds:datastoreItem xmlns:ds="http://schemas.openxmlformats.org/officeDocument/2006/customXml" ds:itemID="{57119BAB-CA8C-4905-9C1E-E3E397FBD600}">
   <ds:schemaRefs>
     <ds:schemaRef ds:uri="http://schemas.openxmlformats.org/officeDocument/2006/bibliography"/>
   </ds:schemaRefs>

</xml_diff>